<commit_message>
build new revision 1.51 (build 0621)
</commit_message>
<xml_diff>
--- a/src/doc/readme 150.docx
+++ b/src/doc/readme 150.docx
@@ -3848,12 +3848,15 @@
           <w:tab w:val="left" w:pos="851"/>
         </w:tabs>
         <w:ind w:left="0" w:firstLine="567"/>
-      </w:pPr>
-      <w:r>
-        <w:t xml:space="preserve">Длительная начальная инициализация приложения связана с необходимостью создания большого количества графических элементов для интерфейса пользователя и элементов управления, таких как списки цветов. Решение уже найдено и планируется к реализации </w:t>
-      </w:r>
-      <w:r>
-        <w:t>в ближайших короткосрочных планах;</w:t>
+        <w:rPr>
+          <w:strike/>
+        </w:rPr>
+      </w:pPr>
+      <w:r>
+        <w:rPr>
+          <w:strike/>
+        </w:rPr>
+        <w:t>Длительная начальная инициализация приложения связана с необходимостью создания большого количества графических элементов для интерфейса пользователя и элементов управления, таких как списки цветов. Решение уже найдено и планируется к реализации в ближайших короткосрочных планах;</w:t>
       </w:r>
     </w:p>
     <w:p>
@@ -5794,12 +5797,7 @@
               <w:ind w:left="189" w:hanging="189"/>
             </w:pPr>
             <w:r>
-              <w:t>В соответс</w:t>
-            </w:r>
-            <w:bookmarkStart w:id="19" w:name="_GoBack"/>
-            <w:bookmarkEnd w:id="19"/>
-            <w:r>
-              <w:t>твии с новой функциональностью изменён раздел «</w:t>
+              <w:t>В соответствии с новой функциональностью изменён раздел «</w:t>
             </w:r>
             <w:r>
               <w:t>Функциональные особенности текущей версии</w:t>
@@ -6198,7 +6196,12 @@
       </w:r>
     </w:p>
     <w:sectPr>
-      <w:headerReference w:type="default" r:id="rId19"/>
+      <w:headerReference w:type="even" r:id="rId19"/>
+      <w:headerReference w:type="default" r:id="rId20"/>
+      <w:footerReference w:type="even" r:id="rId21"/>
+      <w:footerReference w:type="default" r:id="rId22"/>
+      <w:headerReference w:type="first" r:id="rId23"/>
+      <w:footerReference w:type="first" r:id="rId24"/>
       <w:pgSz w:w="11906" w:h="16838"/>
       <w:pgMar w:top="1134" w:right="851" w:bottom="567" w:left="1701" w:header="709" w:footer="709" w:gutter="0"/>
       <w:cols w:space="708"/>
@@ -6233,6 +6236,36 @@
 </w:endnotes>
 </file>
 
+<file path=word/footer1.xml><?xml version="1.0" encoding="utf-8"?>
+<w:ftr xmlns:wpc="http://schemas.microsoft.com/office/word/2010/wordprocessingCanvas" xmlns:mc="http://schemas.openxmlformats.org/markup-compatibility/2006" xmlns:o="urn:schemas-microsoft-com:office:office" xmlns:r="http://schemas.openxmlformats.org/officeDocument/2006/relationships" xmlns:m="http://schemas.openxmlformats.org/officeDocument/2006/math" xmlns:v="urn:schemas-microsoft-com:vml" xmlns:wp14="http://schemas.microsoft.com/office/word/2010/wordprocessingDrawing" xmlns:wp="http://schemas.openxmlformats.org/drawingml/2006/wordprocessingDrawing" xmlns:w10="urn:schemas-microsoft-com:office:word" xmlns:w="http://schemas.openxmlformats.org/wordprocessingml/2006/main" xmlns:w14="http://schemas.microsoft.com/office/word/2010/wordml" xmlns:wpg="http://schemas.microsoft.com/office/word/2010/wordprocessingGroup" xmlns:wpi="http://schemas.microsoft.com/office/word/2010/wordprocessingInk" xmlns:wne="http://schemas.microsoft.com/office/word/2006/wordml" xmlns:wps="http://schemas.microsoft.com/office/word/2010/wordprocessingShape" mc:Ignorable="w14 wp14">
+  <w:p>
+    <w:pPr>
+      <w:pStyle w:val="a8"/>
+    </w:pPr>
+  </w:p>
+</w:ftr>
+</file>
+
+<file path=word/footer2.xml><?xml version="1.0" encoding="utf-8"?>
+<w:ftr xmlns:wpc="http://schemas.microsoft.com/office/word/2010/wordprocessingCanvas" xmlns:mc="http://schemas.openxmlformats.org/markup-compatibility/2006" xmlns:o="urn:schemas-microsoft-com:office:office" xmlns:r="http://schemas.openxmlformats.org/officeDocument/2006/relationships" xmlns:m="http://schemas.openxmlformats.org/officeDocument/2006/math" xmlns:v="urn:schemas-microsoft-com:vml" xmlns:wp14="http://schemas.microsoft.com/office/word/2010/wordprocessingDrawing" xmlns:wp="http://schemas.openxmlformats.org/drawingml/2006/wordprocessingDrawing" xmlns:w10="urn:schemas-microsoft-com:office:word" xmlns:w="http://schemas.openxmlformats.org/wordprocessingml/2006/main" xmlns:w14="http://schemas.microsoft.com/office/word/2010/wordml" xmlns:wpg="http://schemas.microsoft.com/office/word/2010/wordprocessingGroup" xmlns:wpi="http://schemas.microsoft.com/office/word/2010/wordprocessingInk" xmlns:wne="http://schemas.microsoft.com/office/word/2006/wordml" xmlns:wps="http://schemas.microsoft.com/office/word/2010/wordprocessingShape" mc:Ignorable="w14 wp14">
+  <w:p>
+    <w:pPr>
+      <w:pStyle w:val="a8"/>
+    </w:pPr>
+  </w:p>
+</w:ftr>
+</file>
+
+<file path=word/footer3.xml><?xml version="1.0" encoding="utf-8"?>
+<w:ftr xmlns:wpc="http://schemas.microsoft.com/office/word/2010/wordprocessingCanvas" xmlns:mc="http://schemas.openxmlformats.org/markup-compatibility/2006" xmlns:o="urn:schemas-microsoft-com:office:office" xmlns:r="http://schemas.openxmlformats.org/officeDocument/2006/relationships" xmlns:m="http://schemas.openxmlformats.org/officeDocument/2006/math" xmlns:v="urn:schemas-microsoft-com:vml" xmlns:wp14="http://schemas.microsoft.com/office/word/2010/wordprocessingDrawing" xmlns:wp="http://schemas.openxmlformats.org/drawingml/2006/wordprocessingDrawing" xmlns:w10="urn:schemas-microsoft-com:office:word" xmlns:w="http://schemas.openxmlformats.org/wordprocessingml/2006/main" xmlns:w14="http://schemas.microsoft.com/office/word/2010/wordml" xmlns:wpg="http://schemas.microsoft.com/office/word/2010/wordprocessingGroup" xmlns:wpi="http://schemas.microsoft.com/office/word/2010/wordprocessingInk" xmlns:wne="http://schemas.microsoft.com/office/word/2006/wordml" xmlns:wps="http://schemas.microsoft.com/office/word/2010/wordprocessingShape" mc:Ignorable="w14 wp14">
+  <w:p>
+    <w:pPr>
+      <w:pStyle w:val="a8"/>
+    </w:pPr>
+  </w:p>
+</w:ftr>
+</file>
+
 <file path=word/footnotes.xml><?xml version="1.0" encoding="utf-8"?>
 <w:footnotes xmlns:wpc="http://schemas.microsoft.com/office/word/2010/wordprocessingCanvas" xmlns:mc="http://schemas.openxmlformats.org/markup-compatibility/2006" xmlns:o="urn:schemas-microsoft-com:office:office" xmlns:r="http://schemas.openxmlformats.org/officeDocument/2006/relationships" xmlns:m="http://schemas.openxmlformats.org/officeDocument/2006/math" xmlns:v="urn:schemas-microsoft-com:vml" xmlns:wp14="http://schemas.microsoft.com/office/word/2010/wordprocessingDrawing" xmlns:wp="http://schemas.openxmlformats.org/drawingml/2006/wordprocessingDrawing" xmlns:w10="urn:schemas-microsoft-com:office:word" xmlns:w="http://schemas.openxmlformats.org/wordprocessingml/2006/main" xmlns:w14="http://schemas.microsoft.com/office/word/2010/wordml" xmlns:wpg="http://schemas.microsoft.com/office/word/2010/wordprocessingGroup" xmlns:wpi="http://schemas.microsoft.com/office/word/2010/wordprocessingInk" xmlns:wne="http://schemas.microsoft.com/office/word/2006/wordml" xmlns:wps="http://schemas.microsoft.com/office/word/2010/wordprocessingShape" mc:Ignorable="w14 wp14">
   <w:footnote w:type="separator" w:id="-1">
@@ -6259,6 +6292,16 @@
 </file>
 
 <file path=word/header1.xml><?xml version="1.0" encoding="utf-8"?>
+<w:hdr xmlns:wpc="http://schemas.microsoft.com/office/word/2010/wordprocessingCanvas" xmlns:mc="http://schemas.openxmlformats.org/markup-compatibility/2006" xmlns:o="urn:schemas-microsoft-com:office:office" xmlns:r="http://schemas.openxmlformats.org/officeDocument/2006/relationships" xmlns:m="http://schemas.openxmlformats.org/officeDocument/2006/math" xmlns:v="urn:schemas-microsoft-com:vml" xmlns:wp14="http://schemas.microsoft.com/office/word/2010/wordprocessingDrawing" xmlns:wp="http://schemas.openxmlformats.org/drawingml/2006/wordprocessingDrawing" xmlns:w10="urn:schemas-microsoft-com:office:word" xmlns:w="http://schemas.openxmlformats.org/wordprocessingml/2006/main" xmlns:w14="http://schemas.microsoft.com/office/word/2010/wordml" xmlns:wpg="http://schemas.microsoft.com/office/word/2010/wordprocessingGroup" xmlns:wpi="http://schemas.microsoft.com/office/word/2010/wordprocessingInk" xmlns:wne="http://schemas.microsoft.com/office/word/2006/wordml" xmlns:wps="http://schemas.microsoft.com/office/word/2010/wordprocessingShape" mc:Ignorable="w14 wp14">
+  <w:p>
+    <w:pPr>
+      <w:pStyle w:val="a6"/>
+    </w:pPr>
+  </w:p>
+</w:hdr>
+</file>
+
+<file path=word/header2.xml><?xml version="1.0" encoding="utf-8"?>
 <w:hdr xmlns:wpc="http://schemas.microsoft.com/office/word/2010/wordprocessingCanvas" xmlns:mc="http://schemas.openxmlformats.org/markup-compatibility/2006" xmlns:o="urn:schemas-microsoft-com:office:office" xmlns:r="http://schemas.openxmlformats.org/officeDocument/2006/relationships" xmlns:m="http://schemas.openxmlformats.org/officeDocument/2006/math" xmlns:v="urn:schemas-microsoft-com:vml" xmlns:wp14="http://schemas.microsoft.com/office/word/2010/wordprocessingDrawing" xmlns:wp="http://schemas.openxmlformats.org/drawingml/2006/wordprocessingDrawing" xmlns:w10="urn:schemas-microsoft-com:office:word" xmlns:w="http://schemas.openxmlformats.org/wordprocessingml/2006/main" xmlns:w14="http://schemas.microsoft.com/office/word/2010/wordml" xmlns:wpg="http://schemas.microsoft.com/office/word/2010/wordprocessingGroup" xmlns:wpi="http://schemas.microsoft.com/office/word/2010/wordprocessingInk" xmlns:wne="http://schemas.microsoft.com/office/word/2006/wordml" xmlns:wps="http://schemas.microsoft.com/office/word/2010/wordprocessingShape" mc:Ignorable="w14 wp14">
   <w:p>
     <w:pPr>
@@ -6336,7 +6379,17 @@
         <w:szCs w:val="24"/>
         <w:lang w:val="en-US"/>
       </w:rPr>
-      <w:t>0)</w:t>
+      <w:t>0</w:t>
+    </w:r>
+    <w:bookmarkStart w:id="19" w:name="_GoBack"/>
+    <w:bookmarkEnd w:id="19"/>
+    <w:r>
+      <w:rPr>
+        <w:sz w:val="24"/>
+        <w:szCs w:val="24"/>
+        <w:lang w:val="en-US"/>
+      </w:rPr>
+      <w:t>)</w:t>
     </w:r>
   </w:p>
   <w:p>
@@ -6509,7 +6562,7 @@
       <mc:AlternateContent>
         <mc:Choice Requires="wps">
           <w:drawing>
-            <wp:anchor distT="0" distB="0" distL="114300" distR="114300" simplePos="0" relativeHeight="251659264" behindDoc="0" locked="0" layoutInCell="1" allowOverlap="1" wp14:anchorId="5F233BA9" wp14:editId="65B4B5C8">
+            <wp:anchor distT="0" distB="0" distL="114300" distR="114300" simplePos="0" relativeHeight="251659264" behindDoc="0" locked="0" layoutInCell="1" allowOverlap="1" wp14:anchorId="281B0C3A" wp14:editId="30B0C5F1">
               <wp:simplePos x="0" y="0"/>
               <wp:positionH relativeFrom="column">
                 <wp:posOffset>15240</wp:posOffset>
@@ -6568,6 +6621,16 @@
         </mc:Fallback>
       </mc:AlternateContent>
     </w:r>
+  </w:p>
+</w:hdr>
+</file>
+
+<file path=word/header3.xml><?xml version="1.0" encoding="utf-8"?>
+<w:hdr xmlns:wpc="http://schemas.microsoft.com/office/word/2010/wordprocessingCanvas" xmlns:mc="http://schemas.openxmlformats.org/markup-compatibility/2006" xmlns:o="urn:schemas-microsoft-com:office:office" xmlns:r="http://schemas.openxmlformats.org/officeDocument/2006/relationships" xmlns:m="http://schemas.openxmlformats.org/officeDocument/2006/math" xmlns:v="urn:schemas-microsoft-com:vml" xmlns:wp14="http://schemas.microsoft.com/office/word/2010/wordprocessingDrawing" xmlns:wp="http://schemas.openxmlformats.org/drawingml/2006/wordprocessingDrawing" xmlns:w10="urn:schemas-microsoft-com:office:word" xmlns:w="http://schemas.openxmlformats.org/wordprocessingml/2006/main" xmlns:w14="http://schemas.microsoft.com/office/word/2010/wordml" xmlns:wpg="http://schemas.microsoft.com/office/word/2010/wordprocessingGroup" xmlns:wpi="http://schemas.microsoft.com/office/word/2010/wordprocessingInk" xmlns:wne="http://schemas.microsoft.com/office/word/2006/wordml" xmlns:wps="http://schemas.microsoft.com/office/word/2010/wordprocessingShape" mc:Ignorable="w14 wp14">
+  <w:p>
+    <w:pPr>
+      <w:pStyle w:val="a6"/>
+    </w:pPr>
   </w:p>
 </w:hdr>
 </file>
@@ -8283,7 +8346,7 @@
 </file>
 
 <file path=customXml/itemProps1.xml><?xml version="1.0" encoding="utf-8"?>
-<ds:datastoreItem xmlns:ds="http://schemas.openxmlformats.org/officeDocument/2006/customXml" ds:itemID="{B473D4B7-507F-402B-B790-3923077A0B89}">
+<ds:datastoreItem xmlns:ds="http://schemas.openxmlformats.org/officeDocument/2006/customXml" ds:itemID="{F49606F7-AAED-466B-B8C6-01B4B7797E41}">
   <ds:schemaRefs>
     <ds:schemaRef ds:uri="http://schemas.openxmlformats.org/officeDocument/2006/bibliography"/>
   </ds:schemaRefs>

</xml_diff>